<commit_message>
Add document generation and extraction features, update ticket handling, and improve workflow status updates
</commit_message>
<xml_diff>
--- a/ticket_service/media/documents/BMSDOCU.docx
+++ b/ticket_service/media/documents/BMSDOCU.docx
@@ -7,98 +7,69 @@
         <w:t>Document Type: BMS</w:t>
       </w:r>
     </w:p>
+    <w:p/>
     <w:p>
-      <w:proofErr w:type="spellStart"/>
       <w:r>
-        <w:t>performance_start_date</w:t>
-      </w:r>
-      <w:proofErr w:type="spellEnd"/>
-      <w:r>
-        <w:t xml:space="preserve">: </w:t>
-      </w:r>
-      <w:r>
-        <w:t>2026-01-01</w:t>
-      </w:r>
-    </w:p>
-    <w:p>
-      <w:proofErr w:type="spellStart"/>
-      <w:r>
-        <w:t>performance_</w:t>
-      </w:r>
-      <w:r>
-        <w:t>end</w:t>
-      </w:r>
-      <w:r>
-        <w:t>_date</w:t>
-      </w:r>
-      <w:proofErr w:type="spellEnd"/>
-      <w:r>
-        <w:t>:</w:t>
-      </w:r>
-      <w:r>
-        <w:t xml:space="preserve"> </w:t>
-      </w:r>
-      <w:r>
-        <w:t>2026-01-01</w:t>
+        <w:t xml:space="preserve">Performance Start Date: 2026-01-01  </w:t>
       </w:r>
     </w:p>
     <w:p>
       <w:r>
-        <w:t>Ticket ID: TTF-FIN-2026-001</w:t>
+        <w:t>Performance End Date: 202</w:t>
+      </w:r>
+      <w:r>
+        <w:t>7</w:t>
+      </w:r>
+      <w:r>
+        <w:t>-</w:t>
+      </w:r>
+      <w:r>
+        <w:t>24</w:t>
+      </w:r>
+      <w:r>
+        <w:t xml:space="preserve">-01  </w:t>
       </w:r>
     </w:p>
     <w:p>
       <w:r>
-        <w:t>Status: SUBMITTED</w:t>
+        <w:t xml:space="preserve">Ticket ID: TTF-FIN-2026-001  </w:t>
       </w:r>
     </w:p>
     <w:p>
       <w:r>
-        <w:t>Submitted By: External System Interface</w:t>
+        <w:t xml:space="preserve">Status: SUBMITTED  </w:t>
       </w:r>
     </w:p>
     <w:p>
       <w:r>
-        <w:br/>
-        <w:t>Title: Q1 System Upgrade 2026</w:t>
+        <w:t xml:space="preserve">Submitted By: External System Interface  </w:t>
+      </w:r>
+    </w:p>
+    <w:p/>
+    <w:p>
+      <w:r>
+        <w:t xml:space="preserve">Title: Q1 System Upgrade 2026  </w:t>
       </w:r>
     </w:p>
     <w:p>
       <w:r>
-        <w:t>Project Summary</w:t>
-      </w:r>
-      <w:r>
-        <w:t xml:space="preserve">: </w:t>
-      </w:r>
-      <w:r>
-        <w:t>Upgrade core accounting software.</w:t>
+        <w:t xml:space="preserve">Project Summary: Upgrade core accounting software.  </w:t>
       </w:r>
     </w:p>
     <w:p>
       <w:r>
-        <w:t>Project Description</w:t>
-      </w:r>
-      <w:r>
-        <w:t xml:space="preserve">: </w:t>
-      </w:r>
-      <w:r>
-        <w:t>Migrate to new version of accounting platform for improved features and security.</w:t>
+        <w:t xml:space="preserve">Project Description: Migrate to new version of accounting platform for improved features and security.  </w:t>
       </w:r>
     </w:p>
     <w:p>
       <w:r>
-        <w:t>Performance Notes</w:t>
-      </w:r>
-      <w:r>
-        <w:t xml:space="preserve">: </w:t>
-      </w:r>
-      <w:r>
-        <w:t>This will run through the 3rd quarter</w:t>
+        <w:t xml:space="preserve">Performance Notes: This will run through the 3rd quarter  </w:t>
       </w:r>
     </w:p>
+    <w:p/>
     <w:p>
       <w:r>
-        <w:t>Department Input: 2</w:t>
+        <w:t xml:space="preserve">Department Input: 2  </w:t>
       </w:r>
     </w:p>
     <w:p>
@@ -106,7 +77,6 @@
         <w:t>Fiscal Year: 2</w:t>
       </w:r>
     </w:p>
-    <w:p/>
     <w:tbl>
       <w:tblPr>
         <w:tblStyle w:val="TableGrid"/>
@@ -230,15 +200,49 @@
           </w:tcPr>
           <w:p>
             <w:r>
-              <w:t xml:space="preserve">Staff training </w:t>
+              <w:t>Staff training for new software</w:t>
             </w:r>
-            <w:proofErr w:type="gramStart"/>
+          </w:p>
+        </w:tc>
+        <w:tc>
+          <w:tcPr>
+            <w:tcW w:w="2338" w:type="dxa"/>
+          </w:tcPr>
+          <w:p>
             <w:r>
-              <w:t>for</w:t>
+              <w:t>5000</w:t>
             </w:r>
-            <w:proofErr w:type="gramEnd"/>
+          </w:p>
+        </w:tc>
+        <w:tc>
+          <w:tcPr>
+            <w:tcW w:w="2338" w:type="dxa"/>
+          </w:tcPr>
+          <w:p>
             <w:r>
-              <w:t xml:space="preserve"> new software</w:t>
+              <w:t>2</w:t>
+            </w:r>
+          </w:p>
+        </w:tc>
+      </w:tr>
+      <w:tr>
+        <w:tc>
+          <w:tcPr>
+            <w:tcW w:w="2337" w:type="dxa"/>
+          </w:tcPr>
+          <w:p>
+            <w:r>
+              <w:t>Training</w:t>
+            </w:r>
+          </w:p>
+        </w:tc>
+        <w:tc>
+          <w:tcPr>
+            <w:tcW w:w="2337" w:type="dxa"/>
+          </w:tcPr>
+          <w:p>
+            <w:r>
+              <w:t>Staff training for new software</w:t>
             </w:r>
           </w:p>
         </w:tc>

</xml_diff>